<commit_message>
Changes in subpages html
</commit_message>
<xml_diff>
--- a/Text vs Graphical.docx
+++ b/Text vs Graphical.docx
@@ -110,11 +110,17 @@
               </w:numPr>
             </w:pPr>
             <w:r>
-              <w:t>How we make the buttons using fireworks have more effects on it. (</w:t>
+              <w:t>T</w:t>
+            </w:r>
+            <w:r>
+              <w:t>he buttons using fireworks have more effects on it. (</w:t>
             </w:r>
             <w:proofErr w:type="gramStart"/>
             <w:r>
               <w:t>hover</w:t>
+            </w:r>
+            <w:r>
+              <w:t>ing</w:t>
             </w:r>
             <w:proofErr w:type="gramEnd"/>
             <w:r>
@@ -140,8 +146,13 @@
               </w:numPr>
             </w:pPr>
             <w:r>
-              <w:t>More simpler – just for clicking on</w:t>
-            </w:r>
+              <w:t>More simplistic</w:t>
+            </w:r>
+            <w:r>
+              <w:t xml:space="preserve"> – just for clicking on</w:t>
+            </w:r>
+            <w:bookmarkStart w:id="0" w:name="_GoBack"/>
+            <w:bookmarkEnd w:id="0"/>
           </w:p>
         </w:tc>
         <w:tc>
@@ -186,10 +197,7 @@
         </w:tc>
       </w:tr>
     </w:tbl>
-    <w:p>
-      <w:bookmarkStart w:id="0" w:name="_GoBack"/>
-      <w:bookmarkEnd w:id="0"/>
-    </w:p>
+    <w:p/>
     <w:sectPr>
       <w:pgSz w:w="12240" w:h="15840"/>
       <w:pgMar w:top="1440" w:right="1800" w:bottom="1440" w:left="1800" w:header="720" w:footer="720" w:gutter="0"/>

</xml_diff>